<commit_message>
Added to API_Changes Doc
</commit_message>
<xml_diff>
--- a/API_CHANGES.docx
+++ b/API_CHANGES.docx
@@ -361,111 +361,271 @@
       <w:r>
         <w:t>Uses a properties file to keep track of the current language. Uses key value pairs to map command names to Instruction class paths</w:t>
       </w:r>
+    </w:p>
+    <w:p>
+      <w:r>
+        <w:lastRenderedPageBreak/>
+        <w:t>InstructionLoop class</w:t>
+      </w:r>
+    </w:p>
+    <w:p>
+      <w:pPr>
+        <w:pStyle w:val="ListParagraph"/>
+        <w:numPr>
+          <w:ilvl w:val="0"/>
+          <w:numId w:val="4"/>
+        </w:numPr>
+      </w:pPr>
+      <w:r>
+        <w:t>Abstract class that extends Instruction and defines a variable name, a starting value, an ending value, and an increment</w:t>
+      </w:r>
+    </w:p>
+    <w:p>
+      <w:pPr>
+        <w:pStyle w:val="ListParagraph"/>
+        <w:numPr>
+          <w:ilvl w:val="0"/>
+          <w:numId w:val="4"/>
+        </w:numPr>
+      </w:pPr>
+      <w:r>
+        <w:t>It is extended by the three loop types, which change the various parameters of the loop depending on the loop type</w:t>
+      </w:r>
+    </w:p>
+    <w:p/>
+    <w:p>
+      <w:r>
+        <w:t>InstructionConditional class</w:t>
+      </w:r>
+    </w:p>
+    <w:p>
+      <w:pPr>
+        <w:pStyle w:val="ListParagraph"/>
+        <w:numPr>
+          <w:ilvl w:val="0"/>
+          <w:numId w:val="5"/>
+        </w:numPr>
+      </w:pPr>
+      <w:r>
+        <w:t>Abstract class that extends Instruction and defines an EPSILON to be used in comparisons for conditional Instructions</w:t>
+      </w:r>
+    </w:p>
+    <w:p/>
+    <w:p>
+      <w:r>
+        <w:t>ComplexParameterInstruction class</w:t>
+      </w:r>
+    </w:p>
+    <w:p>
+      <w:pPr>
+        <w:pStyle w:val="ListParagraph"/>
+        <w:numPr>
+          <w:ilvl w:val="0"/>
+          <w:numId w:val="5"/>
+        </w:numPr>
+      </w:pPr>
+      <w:r>
+        <w:t>An interface implemented by commands that read in any parameters that are not simple expressions (TO, FOR, IF, etc.)</w:t>
+      </w:r>
+    </w:p>
+    <w:p/>
+    <w:p>
+      <w:r>
+        <w:t>InstructionListNode class</w:t>
+      </w:r>
+    </w:p>
+    <w:p>
+      <w:pPr>
+        <w:pStyle w:val="ListParagraph"/>
+        <w:numPr>
+          <w:ilvl w:val="0"/>
+          <w:numId w:val="5"/>
+        </w:numPr>
+      </w:pPr>
+      <w:r>
+        <w:t>Class that stores a list of Instructions that evaluates each expression in the list and returns the evaluation of the last Instruction</w:t>
+      </w:r>
+    </w:p>
+    <w:p/>
+    <w:p>
+      <w:r>
+        <w:t>InstructionMultiParameter class</w:t>
+      </w:r>
+    </w:p>
+    <w:p>
+      <w:pPr>
+        <w:pStyle w:val="ListParagraph"/>
+        <w:numPr>
+          <w:ilvl w:val="0"/>
+          <w:numId w:val="5"/>
+        </w:numPr>
+      </w:pPr>
+      <w:r>
+        <w:t>Stores an instruction that takes in a variable number of parameters as defined by the user with parentheses. For example, “( sum 3 4 5)” is a sum that adds together 3, 4, and 5 to return 12.</w:t>
+      </w:r>
+    </w:p>
+    <w:p/>
+    <w:p>
       <w:bookmarkStart w:id="0" w:name="_GoBack"/>
       <w:bookmarkEnd w:id="0"/>
     </w:p>
     <w:p>
       <w:r>
-        <w:lastRenderedPageBreak/>
-        <w:t>InstructionLoop class</w:t>
-      </w:r>
-    </w:p>
-    <w:p>
-      <w:pPr>
-        <w:pStyle w:val="ListParagraph"/>
-        <w:numPr>
-          <w:ilvl w:val="0"/>
-          <w:numId w:val="4"/>
-        </w:numPr>
-      </w:pPr>
-      <w:r>
-        <w:t>Abstract class that extends Instruction and defines a variable name, a starting value, an ending value, and an increment</w:t>
-      </w:r>
-    </w:p>
-    <w:p>
-      <w:pPr>
-        <w:pStyle w:val="ListParagraph"/>
-        <w:numPr>
-          <w:ilvl w:val="0"/>
-          <w:numId w:val="4"/>
-        </w:numPr>
-      </w:pPr>
-      <w:r>
-        <w:t>It is extended by the three loop types, which change the various parameters of the loop depending on the loop type</w:t>
+        <w:t>The Model and View followed the guidelines laid out in the original API on how they would communicate. To illustrate, the View sends information to the Model by calling public methods and queries the Model for updated data by calling get methods.</w:t>
+      </w:r>
+    </w:p>
+    <w:p>
+      <w:pPr>
+        <w:rPr>
+          <w:b/>
+          <w:bCs/>
+        </w:rPr>
+      </w:pPr>
+    </w:p>
+    <w:p>
+      <w:pPr>
+        <w:rPr>
+          <w:b/>
+          <w:bCs/>
+        </w:rPr>
+      </w:pPr>
+      <w:r>
+        <w:rPr>
+          <w:b/>
+          <w:bCs/>
+        </w:rPr>
+        <w:t>Example Code</w:t>
+      </w:r>
+    </w:p>
+    <w:p>
+      <w:r>
+        <w:rPr>
+          <w:b/>
+          <w:bCs/>
+        </w:rPr>
+        <w:t>Changes to Original  ‘Executing User Input from textbox’:</w:t>
+      </w:r>
+    </w:p>
+    <w:p>
+      <w:pPr>
+        <w:numPr>
+          <w:ilvl w:val="0"/>
+          <w:numId w:val="6"/>
+        </w:numPr>
+      </w:pPr>
+      <w:r>
+        <w:t xml:space="preserve">Text is entered into textbox by user </w:t>
+      </w:r>
+    </w:p>
+    <w:p>
+      <w:pPr>
+        <w:numPr>
+          <w:ilvl w:val="0"/>
+          <w:numId w:val="6"/>
+        </w:numPr>
+      </w:pPr>
+      <w:r>
+        <w:t>When run button is pressed, text from the textbox is sent to Model with ViewController.executeCommand() which calls Model.parseInput(String userInput)</w:t>
+      </w:r>
+    </w:p>
+    <w:p>
+      <w:pPr>
+        <w:numPr>
+          <w:ilvl w:val="0"/>
+          <w:numId w:val="6"/>
+        </w:numPr>
+      </w:pPr>
+      <w:r>
+        <w:t>All the Updatable components (Canvas, modules, etc.) are updated with myView.notifyUpdatables(String error)</w:t>
+      </w:r>
+    </w:p>
+    <w:p>
+      <w:r>
+        <w:br/>
+      </w:r>
+    </w:p>
+    <w:p>
+      <w:r>
+        <w:rPr>
+          <w:b/>
+          <w:bCs/>
+        </w:rPr>
+        <w:t>Changes to Original ‘Primary View Classes/Packages’:</w:t>
+      </w:r>
+    </w:p>
+    <w:p>
+      <w:r>
+        <w:t>The view will be in charge of sending user input to the Model to be parsed and retrieving the updated turtle data, currently available commands and variables, and a log of the user input. The View uses the updated turtle data to display the turtle actions.</w:t>
+      </w:r>
+    </w:p>
+    <w:p>
+      <w:r>
+        <w:br/>
+      </w:r>
+    </w:p>
+    <w:p>
+      <w:r>
+        <w:t xml:space="preserve">- </w:t>
+      </w:r>
+      <w:r>
+        <w:rPr>
+          <w:u w:val="single"/>
+        </w:rPr>
+        <w:t> Canvas:</w:t>
+      </w:r>
+      <w:r>
+        <w:t xml:space="preserve"> will use the updated turtle data such as angle, x/y coordinates and pen status to appropriately display the turtle’s actions.</w:t>
       </w:r>
     </w:p>
     <w:p/>
     <w:p>
       <w:r>
-        <w:t>InstructionConditional class</w:t>
-      </w:r>
-    </w:p>
-    <w:p>
-      <w:pPr>
-        <w:pStyle w:val="ListParagraph"/>
-        <w:numPr>
-          <w:ilvl w:val="0"/>
-          <w:numId w:val="5"/>
-        </w:numPr>
-      </w:pPr>
-      <w:r>
-        <w:t>Abstract class that extends Instruction and defines an EPSILON to be used in comparisons for conditional Instructions</w:t>
+        <w:t>-  I</w:t>
+      </w:r>
+      <w:r>
+        <w:rPr>
+          <w:u w:val="single"/>
+        </w:rPr>
+        <w:t>nputPanel:</w:t>
+      </w:r>
+      <w:r>
+        <w:t xml:space="preserve"> will receive user input via the keyboard or clickable commands from the command log and/or available commands/variables from the sidebar.</w:t>
+      </w:r>
+      <w:r>
+        <w:br/>
+      </w:r>
+    </w:p>
+    <w:p>
+      <w:r>
+        <w:t xml:space="preserve">- </w:t>
+      </w:r>
+      <w:r>
+        <w:rPr>
+          <w:u w:val="single"/>
+        </w:rPr>
+        <w:t>ViewController:</w:t>
+      </w:r>
+      <w:r>
+        <w:t xml:space="preserve"> is the liaison between the View and Model. The View uses the ViewController to send information to the Model. Additionally, the ViewController is responsible for switching workspaces.  </w:t>
       </w:r>
     </w:p>
     <w:p/>
     <w:p>
       <w:r>
-        <w:t>ComplexParameterInstruction class</w:t>
-      </w:r>
-    </w:p>
-    <w:p>
-      <w:pPr>
-        <w:pStyle w:val="ListParagraph"/>
-        <w:numPr>
-          <w:ilvl w:val="0"/>
-          <w:numId w:val="5"/>
-        </w:numPr>
-      </w:pPr>
-      <w:r>
-        <w:t>An interface implemented by commands that read in any parameters that are not simple expressions (TO, FOR, IF, etc.)</w:t>
+        <w:rPr>
+          <w:b/>
+          <w:bCs/>
+          <w:u w:val="single"/>
+        </w:rPr>
+        <w:t>A note about switching and creating workspaces</w:t>
+      </w:r>
+    </w:p>
+    <w:p>
+      <w:r>
+        <w:t xml:space="preserve">We map a workspace to an instance of a Model. When a new workspace is created a new instance of a Model is instantiated. Therefore, there is no need to re-create the View Class. Instead, we swap the current Model that each View component uses to query information from the Model with the current workspace’s model. </w:t>
       </w:r>
     </w:p>
     <w:p/>
-    <w:p>
-      <w:r>
-        <w:t>InstructionListNode class</w:t>
-      </w:r>
-    </w:p>
-    <w:p>
-      <w:pPr>
-        <w:pStyle w:val="ListParagraph"/>
-        <w:numPr>
-          <w:ilvl w:val="0"/>
-          <w:numId w:val="5"/>
-        </w:numPr>
-      </w:pPr>
-      <w:r>
-        <w:t>Class that stores a list of Instructions that evaluates each expression in the list and returns the evaluation of the last Instruction</w:t>
-      </w:r>
-    </w:p>
-    <w:p/>
-    <w:p>
-      <w:r>
-        <w:t>InstructionMultiParameter class</w:t>
-      </w:r>
-    </w:p>
-    <w:p>
-      <w:pPr>
-        <w:pStyle w:val="ListParagraph"/>
-        <w:numPr>
-          <w:ilvl w:val="0"/>
-          <w:numId w:val="5"/>
-        </w:numPr>
-      </w:pPr>
-      <w:r>
-        <w:t>Stores an instruction that takes in a variable number of parameters as defined by the user with parentheses. For example, “( sum 3 4 5)” is a sum that adds together 3, 4, and 5 to return 12.</w:t>
-      </w:r>
-    </w:p>
     <w:sectPr>
       <w:pgSz w:w="12240" w:h="15840"/>
       <w:pgMar w:top="1440" w:right="1800" w:bottom="1440" w:left="1800" w:header="720" w:footer="720" w:gutter="0"/>
@@ -1043,6 +1203,119 @@
       </w:rPr>
     </w:lvl>
   </w:abstractNum>
+  <w:abstractNum w:abstractNumId="5">
+    <w:nsid w:val="628E31B6"/>
+    <w:multiLevelType w:val="multilevel"/>
+    <w:tmpl w:val="908E3478"/>
+    <w:lvl w:ilvl="0">
+      <w:start w:val="1"/>
+      <w:numFmt w:val="decimal"/>
+      <w:lvlText w:val="%1."/>
+      <w:lvlJc w:val="left"/>
+      <w:pPr>
+        <w:tabs>
+          <w:tab w:val="num" w:pos="720"/>
+        </w:tabs>
+        <w:ind w:left="720" w:hanging="360"/>
+      </w:pPr>
+    </w:lvl>
+    <w:lvl w:ilvl="1" w:tentative="1">
+      <w:start w:val="1"/>
+      <w:numFmt w:val="decimal"/>
+      <w:lvlText w:val="%2."/>
+      <w:lvlJc w:val="left"/>
+      <w:pPr>
+        <w:tabs>
+          <w:tab w:val="num" w:pos="1440"/>
+        </w:tabs>
+        <w:ind w:left="1440" w:hanging="360"/>
+      </w:pPr>
+    </w:lvl>
+    <w:lvl w:ilvl="2" w:tentative="1">
+      <w:start w:val="1"/>
+      <w:numFmt w:val="decimal"/>
+      <w:lvlText w:val="%3."/>
+      <w:lvlJc w:val="left"/>
+      <w:pPr>
+        <w:tabs>
+          <w:tab w:val="num" w:pos="2160"/>
+        </w:tabs>
+        <w:ind w:left="2160" w:hanging="360"/>
+      </w:pPr>
+    </w:lvl>
+    <w:lvl w:ilvl="3" w:tentative="1">
+      <w:start w:val="1"/>
+      <w:numFmt w:val="decimal"/>
+      <w:lvlText w:val="%4."/>
+      <w:lvlJc w:val="left"/>
+      <w:pPr>
+        <w:tabs>
+          <w:tab w:val="num" w:pos="2880"/>
+        </w:tabs>
+        <w:ind w:left="2880" w:hanging="360"/>
+      </w:pPr>
+    </w:lvl>
+    <w:lvl w:ilvl="4" w:tentative="1">
+      <w:start w:val="1"/>
+      <w:numFmt w:val="decimal"/>
+      <w:lvlText w:val="%5."/>
+      <w:lvlJc w:val="left"/>
+      <w:pPr>
+        <w:tabs>
+          <w:tab w:val="num" w:pos="3600"/>
+        </w:tabs>
+        <w:ind w:left="3600" w:hanging="360"/>
+      </w:pPr>
+    </w:lvl>
+    <w:lvl w:ilvl="5" w:tentative="1">
+      <w:start w:val="1"/>
+      <w:numFmt w:val="decimal"/>
+      <w:lvlText w:val="%6."/>
+      <w:lvlJc w:val="left"/>
+      <w:pPr>
+        <w:tabs>
+          <w:tab w:val="num" w:pos="4320"/>
+        </w:tabs>
+        <w:ind w:left="4320" w:hanging="360"/>
+      </w:pPr>
+    </w:lvl>
+    <w:lvl w:ilvl="6" w:tentative="1">
+      <w:start w:val="1"/>
+      <w:numFmt w:val="decimal"/>
+      <w:lvlText w:val="%7."/>
+      <w:lvlJc w:val="left"/>
+      <w:pPr>
+        <w:tabs>
+          <w:tab w:val="num" w:pos="5040"/>
+        </w:tabs>
+        <w:ind w:left="5040" w:hanging="360"/>
+      </w:pPr>
+    </w:lvl>
+    <w:lvl w:ilvl="7" w:tentative="1">
+      <w:start w:val="1"/>
+      <w:numFmt w:val="decimal"/>
+      <w:lvlText w:val="%8."/>
+      <w:lvlJc w:val="left"/>
+      <w:pPr>
+        <w:tabs>
+          <w:tab w:val="num" w:pos="5760"/>
+        </w:tabs>
+        <w:ind w:left="5760" w:hanging="360"/>
+      </w:pPr>
+    </w:lvl>
+    <w:lvl w:ilvl="8" w:tentative="1">
+      <w:start w:val="1"/>
+      <w:numFmt w:val="decimal"/>
+      <w:lvlText w:val="%9."/>
+      <w:lvlJc w:val="left"/>
+      <w:pPr>
+        <w:tabs>
+          <w:tab w:val="num" w:pos="6480"/>
+        </w:tabs>
+        <w:ind w:left="6480" w:hanging="360"/>
+      </w:pPr>
+    </w:lvl>
+  </w:abstractNum>
   <w:num w:numId="1">
     <w:abstractNumId w:val="4"/>
   </w:num>
@@ -1057,6 +1330,9 @@
   </w:num>
   <w:num w:numId="5">
     <w:abstractNumId w:val="0"/>
+  </w:num>
+  <w:num w:numId="6">
+    <w:abstractNumId w:val="5"/>
   </w:num>
 </w:numbering>
 </file>
@@ -1220,7 +1496,6 @@
   <w:style w:type="character" w:default="1" w:styleId="DefaultParagraphFont">
     <w:name w:val="Default Paragraph Font"/>
     <w:uiPriority w:val="1"/>
-    <w:semiHidden/>
     <w:unhideWhenUsed/>
   </w:style>
   <w:style w:type="table" w:default="1" w:styleId="TableNormal">
@@ -1417,7 +1692,6 @@
   <w:style w:type="character" w:default="1" w:styleId="DefaultParagraphFont">
     <w:name w:val="Default Paragraph Font"/>
     <w:uiPriority w:val="1"/>
-    <w:semiHidden/>
     <w:unhideWhenUsed/>
   </w:style>
   <w:style w:type="table" w:default="1" w:styleId="TableNormal">

</xml_diff>